<commit_message>
Home page - added alerts
</commit_message>
<xml_diff>
--- a/static/docs/doc_templates/Cerere de acordare concediu de odihna.docx
+++ b/static/docs/doc_templates/Cerere de acordare concediu de odihna.docx
@@ -159,7 +159,10 @@
         <w:ind w:left="1534"/>
       </w:pPr>
       <w:r>
-        <w:t>Subsemnatul nume</w:t>
+        <w:t xml:space="preserve">Subsemnatul </w:t>
+      </w:r>
+      <w:r>
+        <w:t>@nume @prenume</w:t>
       </w:r>
       <w:r>
         <w:t xml:space="preserve"> </w:t>
@@ -562,6 +565,10 @@
       <w:r>
         <w:tab/>
         <w:t>Semnatura,</w:t>
+      </w:r>
+      <w:r>
+        <w:br/>
+        <w:t>@dataCurenta</w:t>
       </w:r>
     </w:p>
     <w:sectPr>

</xml_diff>